<commit_message>
* add default value to dropdowns * break new lines for exercise briefing
</commit_message>
<xml_diff>
--- a/files/briefing.docx
+++ b/files/briefing.docx
@@ -14,19 +14,24 @@
         </w:rPr>
         <w:t>{</w:t>
       </w:r>
-      <w:proofErr w:type="gramStart"/>
       <w:r>
         <w:rPr>
           <w:lang w:val="fr-FR"/>
         </w:rPr>
-        <w:t>id</w:t>
+        <w:t>id}</w:t>
       </w:r>
-      <w:proofErr w:type="gramEnd"/>
+    </w:p>
+    <w:p>
+      <w:pPr>
+        <w:rPr>
+          <w:lang w:val="fr-FR"/>
+        </w:rPr>
+      </w:pPr>
       <w:r>
         <w:rPr>
           <w:lang w:val="fr-FR"/>
         </w:rPr>
-        <w:t>}</w:t>
+        <w:t>{name}</w:t>
       </w:r>
     </w:p>
     <w:p>
@@ -41,36 +46,19 @@
         </w:rPr>
         <w:t>{</w:t>
       </w:r>
-      <w:proofErr w:type="spellStart"/>
-      <w:proofErr w:type="gramStart"/>
       <w:r>
         <w:rPr>
           <w:lang w:val="fr-FR"/>
         </w:rPr>
-        <w:t>name</w:t>
+        <w:t>@xmlB</w:t>
       </w:r>
-      <w:proofErr w:type="spellEnd"/>
-      <w:proofErr w:type="gramEnd"/>
-      <w:r>
-        <w:rPr>
-          <w:lang w:val="fr-FR"/>
-        </w:rPr>
-        <w:t>}</w:t>
-      </w:r>
-    </w:p>
-    <w:p>
-      <w:pPr>
-        <w:rPr>
-          <w:lang w:val="fr-FR"/>
-        </w:rPr>
-      </w:pPr>
       <w:bookmarkStart w:id="0" w:name="_GoBack"/>
       <w:bookmarkEnd w:id="0"/>
       <w:r>
         <w:rPr>
           <w:lang w:val="fr-FR"/>
         </w:rPr>
-        <w:t>{briefing}</w:t>
+        <w:t>riefing}</w:t>
       </w:r>
     </w:p>
     <w:sectPr>

</xml_diff>